<commit_message>
Now all of the randoms are different.
</commit_message>
<xml_diff>
--- a/نکاتی که هنگام تحویل باید به آن ها توجه کرد.docx
+++ b/نکاتی که هنگام تحویل باید به آن ها توجه کرد.docx
@@ -4,9 +4,6 @@
   <w:body>
     <w:p>
       <w:pPr>
-        <w:pBdr>
-          <w:bottom w:val="double" w:sz="6" w:space="1" w:color="auto"/>
-        </w:pBdr>
         <w:rPr>
           <w:rtl/>
           <w:lang w:bidi="fa-IR"/>
@@ -23,8 +20,27 @@
     </w:p>
     <w:p>
       <w:pPr>
+        <w:pBdr>
+          <w:top w:val="double" w:sz="6" w:space="1" w:color="auto"/>
+          <w:bottom w:val="double" w:sz="6" w:space="1" w:color="auto"/>
+        </w:pBdr>
+        <w:rPr>
+          <w:rtl/>
+          <w:lang w:bidi="fa-IR"/>
+        </w:rPr>
+      </w:pPr>
+      <w:r>
         <w:rPr>
           <w:rFonts w:hint="cs"/>
+          <w:rtl/>
+          <w:lang w:bidi="fa-IR"/>
+        </w:rPr>
+        <w:t>در داخل صورت پروژه گفته شده که باید مشخص شود که آن کروموزومی که انتخاب شده است از کدام نسل آمده است و این مورد در داخل آن پرینتی که بین دو تا *** قرار داده شده است، گفته شده است.</w:t>
+      </w:r>
+    </w:p>
+    <w:p>
+      <w:pPr>
+        <w:rPr>
           <w:lang w:bidi="fa-IR"/>
         </w:rPr>
       </w:pPr>

</xml_diff>